<commit_message>
Stages for the past few weeks
</commit_message>
<xml_diff>
--- a/Matches/Match Briefing.docx
+++ b/Matches/Match Briefing.docx
@@ -1,6 +1,6 @@
 
 <file path=word/document.xml><?xml version="1.0" encoding="utf-8"?>
-<w:document xmlns:wpc="http://schemas.microsoft.com/office/word/2010/wordprocessingCanvas" xmlns:cx="http://schemas.microsoft.com/office/drawing/2014/chartex" xmlns:cx1="http://schemas.microsoft.com/office/drawing/2015/9/8/chartex" xmlns:cx2="http://schemas.microsoft.com/office/drawing/2015/10/21/chartex" xmlns:cx3="http://schemas.microsoft.com/office/drawing/2016/5/9/chartex" xmlns:cx4="http://schemas.microsoft.com/office/drawing/2016/5/10/chartex" xmlns:cx5="http://schemas.microsoft.com/office/drawing/2016/5/11/chartex" xmlns:cx6="http://schemas.microsoft.com/office/drawing/2016/5/12/chartex" xmlns:cx7="http://schemas.microsoft.com/office/drawing/2016/5/13/chartex" xmlns:cx8="http://schemas.microsoft.com/office/drawing/2016/5/14/chartex" xmlns:mc="http://schemas.openxmlformats.org/markup-compatibility/2006" xmlns:aink="http://schemas.microsoft.com/office/drawing/2016/ink" xmlns:am3d="http://schemas.microsoft.com/office/drawing/2017/model3d" xmlns:o="urn:schemas-microsoft-com:office:office" xmlns:r="http://schemas.openxmlformats.org/officeDocument/2006/relationships" xmlns:m="http://schemas.openxmlformats.org/officeDocument/2006/math" xmlns:v="urn:schemas-microsoft-com:vml" xmlns:wp14="http://schemas.microsoft.com/office/word/2010/wordprocessingDrawing" xmlns:wp="http://schemas.openxmlformats.org/drawingml/2006/wordprocessingDrawing" xmlns:w10="urn:schemas-microsoft-com:office:word" xmlns:w="http://schemas.openxmlformats.org/wordprocessingml/2006/main" xmlns:w14="http://schemas.microsoft.com/office/word/2010/wordml" xmlns:w15="http://schemas.microsoft.com/office/word/2012/wordml" xmlns:w16cid="http://schemas.microsoft.com/office/word/2016/wordml/cid" xmlns:w16se="http://schemas.microsoft.com/office/word/2015/wordml/symex" xmlns:wpg="http://schemas.microsoft.com/office/word/2010/wordprocessingGroup" xmlns:wpi="http://schemas.microsoft.com/office/word/2010/wordprocessingInk" xmlns:wne="http://schemas.microsoft.com/office/word/2006/wordml" xmlns:wps="http://schemas.microsoft.com/office/word/2010/wordprocessingShape" mc:Ignorable="w14 w15 w16se w16cid wp14">
+<w:document xmlns:wpc="http://schemas.microsoft.com/office/word/2010/wordprocessingCanvas" xmlns:cx="http://schemas.microsoft.com/office/drawing/2014/chartex" xmlns:cx1="http://schemas.microsoft.com/office/drawing/2015/9/8/chartex" xmlns:cx2="http://schemas.microsoft.com/office/drawing/2015/10/21/chartex" xmlns:cx3="http://schemas.microsoft.com/office/drawing/2016/5/9/chartex" xmlns:cx4="http://schemas.microsoft.com/office/drawing/2016/5/10/chartex" xmlns:cx5="http://schemas.microsoft.com/office/drawing/2016/5/11/chartex" xmlns:cx6="http://schemas.microsoft.com/office/drawing/2016/5/12/chartex" xmlns:cx7="http://schemas.microsoft.com/office/drawing/2016/5/13/chartex" xmlns:cx8="http://schemas.microsoft.com/office/drawing/2016/5/14/chartex" xmlns:mc="http://schemas.openxmlformats.org/markup-compatibility/2006" xmlns:aink="http://schemas.microsoft.com/office/drawing/2016/ink" xmlns:am3d="http://schemas.microsoft.com/office/drawing/2017/model3d" xmlns:o="urn:schemas-microsoft-com:office:office" xmlns:oel="http://schemas.microsoft.com/office/2019/extlst" xmlns:r="http://schemas.openxmlformats.org/officeDocument/2006/relationships" xmlns:m="http://schemas.openxmlformats.org/officeDocument/2006/math" xmlns:v="urn:schemas-microsoft-com:vml" xmlns:wp14="http://schemas.microsoft.com/office/word/2010/wordprocessingDrawing" xmlns:wp="http://schemas.openxmlformats.org/drawingml/2006/wordprocessingDrawing" xmlns:w10="urn:schemas-microsoft-com:office:word" xmlns:w="http://schemas.openxmlformats.org/wordprocessingml/2006/main" xmlns:w14="http://schemas.microsoft.com/office/word/2010/wordml" xmlns:w15="http://schemas.microsoft.com/office/word/2012/wordml" xmlns:w16cex="http://schemas.microsoft.com/office/word/2018/wordml/cex" xmlns:w16cid="http://schemas.microsoft.com/office/word/2016/wordml/cid" xmlns:w16="http://schemas.microsoft.com/office/word/2018/wordml" xmlns:w16sdtdh="http://schemas.microsoft.com/office/word/2020/wordml/sdtdatahash" xmlns:w16se="http://schemas.microsoft.com/office/word/2015/wordml/symex" xmlns:wpg="http://schemas.microsoft.com/office/word/2010/wordprocessingGroup" xmlns:wpi="http://schemas.microsoft.com/office/word/2010/wordprocessingInk" xmlns:wne="http://schemas.microsoft.com/office/word/2006/wordml" xmlns:wps="http://schemas.microsoft.com/office/word/2010/wordprocessingShape" mc:Ignorable="w14 w15 w16se w16cid w16 w16cex w16sdtdh wp14">
   <w:body>
     <w:p>
       <w:pPr>
@@ -59,14 +59,14 @@
         <w:rPr>
           <w:sz w:val="36"/>
         </w:rPr>
-        <w:t xml:space="preserve">Watch your 180. </w:t>
+        <w:t xml:space="preserve">Watch your 180. Keep your muzzle </w:t>
       </w:r>
       <w:proofErr w:type="gramStart"/>
       <w:r>
         <w:rPr>
           <w:sz w:val="36"/>
         </w:rPr>
-        <w:t>Keep your muzzle pointed down range at all times</w:t>
+        <w:t>pointed down range at all times</w:t>
       </w:r>
       <w:proofErr w:type="gramEnd"/>
     </w:p>
@@ -109,14 +109,14 @@
         <w:rPr>
           <w:sz w:val="36"/>
         </w:rPr>
-        <w:t xml:space="preserve">Do not sweep yourself, be aware of your muzzle </w:t>
+        <w:t xml:space="preserve">Do not sweep yourself, </w:t>
       </w:r>
       <w:proofErr w:type="gramStart"/>
       <w:r>
         <w:rPr>
           <w:sz w:val="36"/>
         </w:rPr>
-        <w:t>at all times</w:t>
+        <w:t>be aware of your muzzle at all times</w:t>
       </w:r>
       <w:proofErr w:type="gramEnd"/>
       <w:r>
@@ -195,7 +195,47 @@
         <w:rPr>
           <w:sz w:val="36"/>
         </w:rPr>
-        <w:t>After the match is over, please help with teardown and put everything away. Tear off the targets and put them on the picnic tables or in the target bins. Leave the sticks in the target stands and bring them to the front of the bay on one side or the other. Walls go on the road side of the car ports. Wall stands, steel targets, and fault lines go on the trailer. We will drive the trailer into the bays to get the steel. Please put nails in the nail buckets. X’s go in the bucket marked X’s in the back of the Kubota. Please use crow bars to pull up anything nailed down.</w:t>
+        <w:t xml:space="preserve">After the match is over, please help with teardown and put everything away. Tear off the targets and put them on the picnic tables or in the target bins. Leave the sticks in the target stands and bring them to the front of the bay on one side or the other. Walls go on the road side of the car ports. Wall stands, steel targets, and fault lines go on the trailer. We will drive the trailer into the bays to get the steel. Please put nails in the nail buckets. </w:t>
+      </w:r>
+      <w:r>
+        <w:rPr>
+          <w:sz w:val="36"/>
+        </w:rPr>
+        <w:t xml:space="preserve">X’s go in the crate in the back of the </w:t>
+      </w:r>
+      <w:proofErr w:type="spellStart"/>
+      <w:r>
+        <w:rPr>
+          <w:sz w:val="36"/>
+        </w:rPr>
+        <w:t>kubota</w:t>
+      </w:r>
+      <w:proofErr w:type="spellEnd"/>
+      <w:r>
+        <w:rPr>
+          <w:sz w:val="36"/>
+        </w:rPr>
+        <w:t>. Please use crow bars to pull up anything nailed down.</w:t>
+      </w:r>
+      <w:r>
+        <w:rPr>
+          <w:sz w:val="36"/>
+        </w:rPr>
+        <w:t xml:space="preserve"> Remove activator cables from the stick and stake, coil them, and clip them to the back of the </w:t>
+      </w:r>
+      <w:proofErr w:type="spellStart"/>
+      <w:r>
+        <w:rPr>
+          <w:sz w:val="36"/>
+        </w:rPr>
+        <w:t>Kubora</w:t>
+      </w:r>
+      <w:proofErr w:type="spellEnd"/>
+      <w:r>
+        <w:rPr>
+          <w:sz w:val="36"/>
+        </w:rPr>
+        <w:t>.</w:t>
       </w:r>
     </w:p>
     <w:p>
@@ -317,8 +357,6 @@
         </w:rPr>
         <w:t>Does anyone have any announcements?</w:t>
       </w:r>
-      <w:bookmarkStart w:id="0" w:name="_GoBack"/>
-      <w:bookmarkEnd w:id="0"/>
     </w:p>
     <w:sectPr>
       <w:pgSz w:w="12240" w:h="15840" w:code="1"/>
@@ -331,7 +369,7 @@
 </file>
 
 <file path=word/numbering.xml><?xml version="1.0" encoding="utf-8"?>
-<w:numbering xmlns:wpc="http://schemas.microsoft.com/office/word/2010/wordprocessingCanvas" xmlns:cx="http://schemas.microsoft.com/office/drawing/2014/chartex" xmlns:cx1="http://schemas.microsoft.com/office/drawing/2015/9/8/chartex" xmlns:cx2="http://schemas.microsoft.com/office/drawing/2015/10/21/chartex" xmlns:cx3="http://schemas.microsoft.com/office/drawing/2016/5/9/chartex" xmlns:cx4="http://schemas.microsoft.com/office/drawing/2016/5/10/chartex" xmlns:cx5="http://schemas.microsoft.com/office/drawing/2016/5/11/chartex" xmlns:cx6="http://schemas.microsoft.com/office/drawing/2016/5/12/chartex" xmlns:cx7="http://schemas.microsoft.com/office/drawing/2016/5/13/chartex" xmlns:cx8="http://schemas.microsoft.com/office/drawing/2016/5/14/chartex" xmlns:mc="http://schemas.openxmlformats.org/markup-compatibility/2006" xmlns:aink="http://schemas.microsoft.com/office/drawing/2016/ink" xmlns:am3d="http://schemas.microsoft.com/office/drawing/2017/model3d" xmlns:o="urn:schemas-microsoft-com:office:office" xmlns:r="http://schemas.openxmlformats.org/officeDocument/2006/relationships" xmlns:m="http://schemas.openxmlformats.org/officeDocument/2006/math" xmlns:v="urn:schemas-microsoft-com:vml" xmlns:wp14="http://schemas.microsoft.com/office/word/2010/wordprocessingDrawing" xmlns:wp="http://schemas.openxmlformats.org/drawingml/2006/wordprocessingDrawing" xmlns:w10="urn:schemas-microsoft-com:office:word" xmlns:w="http://schemas.openxmlformats.org/wordprocessingml/2006/main" xmlns:w14="http://schemas.microsoft.com/office/word/2010/wordml" xmlns:w15="http://schemas.microsoft.com/office/word/2012/wordml" xmlns:w16cid="http://schemas.microsoft.com/office/word/2016/wordml/cid" xmlns:w16se="http://schemas.microsoft.com/office/word/2015/wordml/symex" xmlns:wpg="http://schemas.microsoft.com/office/word/2010/wordprocessingGroup" xmlns:wpi="http://schemas.microsoft.com/office/word/2010/wordprocessingInk" xmlns:wne="http://schemas.microsoft.com/office/word/2006/wordml" xmlns:wps="http://schemas.microsoft.com/office/word/2010/wordprocessingShape" mc:Ignorable="w14 w15 w16se w16cid wp14">
+<w:numbering xmlns:wpc="http://schemas.microsoft.com/office/word/2010/wordprocessingCanvas" xmlns:cx="http://schemas.microsoft.com/office/drawing/2014/chartex" xmlns:cx1="http://schemas.microsoft.com/office/drawing/2015/9/8/chartex" xmlns:cx2="http://schemas.microsoft.com/office/drawing/2015/10/21/chartex" xmlns:cx3="http://schemas.microsoft.com/office/drawing/2016/5/9/chartex" xmlns:cx4="http://schemas.microsoft.com/office/drawing/2016/5/10/chartex" xmlns:cx5="http://schemas.microsoft.com/office/drawing/2016/5/11/chartex" xmlns:cx6="http://schemas.microsoft.com/office/drawing/2016/5/12/chartex" xmlns:cx7="http://schemas.microsoft.com/office/drawing/2016/5/13/chartex" xmlns:cx8="http://schemas.microsoft.com/office/drawing/2016/5/14/chartex" xmlns:mc="http://schemas.openxmlformats.org/markup-compatibility/2006" xmlns:aink="http://schemas.microsoft.com/office/drawing/2016/ink" xmlns:am3d="http://schemas.microsoft.com/office/drawing/2017/model3d" xmlns:o="urn:schemas-microsoft-com:office:office" xmlns:oel="http://schemas.microsoft.com/office/2019/extlst" xmlns:r="http://schemas.openxmlformats.org/officeDocument/2006/relationships" xmlns:m="http://schemas.openxmlformats.org/officeDocument/2006/math" xmlns:v="urn:schemas-microsoft-com:vml" xmlns:wp14="http://schemas.microsoft.com/office/word/2010/wordprocessingDrawing" xmlns:wp="http://schemas.openxmlformats.org/drawingml/2006/wordprocessingDrawing" xmlns:w10="urn:schemas-microsoft-com:office:word" xmlns:w="http://schemas.openxmlformats.org/wordprocessingml/2006/main" xmlns:w14="http://schemas.microsoft.com/office/word/2010/wordml" xmlns:w15="http://schemas.microsoft.com/office/word/2012/wordml" xmlns:w16cex="http://schemas.microsoft.com/office/word/2018/wordml/cex" xmlns:w16cid="http://schemas.microsoft.com/office/word/2016/wordml/cid" xmlns:w16="http://schemas.microsoft.com/office/word/2018/wordml" xmlns:w16sdtdh="http://schemas.microsoft.com/office/word/2020/wordml/sdtdatahash" xmlns:w16se="http://schemas.microsoft.com/office/word/2015/wordml/symex" xmlns:wpg="http://schemas.microsoft.com/office/word/2010/wordprocessingGroup" xmlns:wpi="http://schemas.microsoft.com/office/word/2010/wordprocessingInk" xmlns:wne="http://schemas.microsoft.com/office/word/2006/wordml" xmlns:wps="http://schemas.microsoft.com/office/word/2010/wordprocessingShape" mc:Ignorable="w14 w15 w16se w16cid w16 w16cex w16sdtdh wp14">
   <w:abstractNum w:abstractNumId="0" w15:restartNumberingAfterBreak="0">
     <w:nsid w:val="75E17B1E"/>
     <w:multiLevelType w:val="hybridMultilevel"/>
@@ -421,14 +459,14 @@
       </w:pPr>
     </w:lvl>
   </w:abstractNum>
-  <w:num w:numId="1">
+  <w:num w:numId="1" w16cid:durableId="1316764295">
     <w:abstractNumId w:val="0"/>
   </w:num>
 </w:numbering>
 </file>
 
 <file path=word/styles.xml><?xml version="1.0" encoding="utf-8"?>
-<w:styles xmlns:mc="http://schemas.openxmlformats.org/markup-compatibility/2006" xmlns:r="http://schemas.openxmlformats.org/officeDocument/2006/relationships" xmlns:w="http://schemas.openxmlformats.org/wordprocessingml/2006/main" xmlns:w14="http://schemas.microsoft.com/office/word/2010/wordml" xmlns:w15="http://schemas.microsoft.com/office/word/2012/wordml" xmlns:w16cid="http://schemas.microsoft.com/office/word/2016/wordml/cid" xmlns:w16se="http://schemas.microsoft.com/office/word/2015/wordml/symex" mc:Ignorable="w14 w15 w16se w16cid">
+<w:styles xmlns:mc="http://schemas.openxmlformats.org/markup-compatibility/2006" xmlns:r="http://schemas.openxmlformats.org/officeDocument/2006/relationships" xmlns:w="http://schemas.openxmlformats.org/wordprocessingml/2006/main" xmlns:w14="http://schemas.microsoft.com/office/word/2010/wordml" xmlns:w15="http://schemas.microsoft.com/office/word/2012/wordml" xmlns:w16cex="http://schemas.microsoft.com/office/word/2018/wordml/cex" xmlns:w16cid="http://schemas.microsoft.com/office/word/2016/wordml/cid" xmlns:w16="http://schemas.microsoft.com/office/word/2018/wordml" xmlns:w16sdtdh="http://schemas.microsoft.com/office/word/2020/wordml/sdtdatahash" xmlns:w16se="http://schemas.microsoft.com/office/word/2015/wordml/symex" mc:Ignorable="w14 w15 w16se w16cid w16 w16cex w16sdtdh">
   <w:docDefaults>
     <w:rPrDefault>
       <w:rPr>
@@ -444,7 +482,7 @@
       </w:pPr>
     </w:pPrDefault>
   </w:docDefaults>
-  <w:latentStyles w:defLockedState="0" w:defUIPriority="99" w:defSemiHidden="0" w:defUnhideWhenUsed="0" w:defQFormat="0" w:count="375">
+  <w:latentStyles w:defLockedState="0" w:defUIPriority="99" w:defSemiHidden="0" w:defUnhideWhenUsed="0" w:defQFormat="0" w:count="376">
     <w:lsdException w:name="Normal" w:uiPriority="0" w:qFormat="1"/>
     <w:lsdException w:name="heading 1" w:uiPriority="9" w:qFormat="1"/>
     <w:lsdException w:name="heading 2" w:semiHidden="1" w:uiPriority="9" w:unhideWhenUsed="1" w:qFormat="1"/>
@@ -550,7 +588,6 @@
     <w:lsdException w:name="HTML Sample" w:semiHidden="1" w:unhideWhenUsed="1"/>
     <w:lsdException w:name="HTML Typewriter" w:semiHidden="1" w:unhideWhenUsed="1"/>
     <w:lsdException w:name="HTML Variable" w:semiHidden="1" w:unhideWhenUsed="1"/>
-    <w:lsdException w:name="Normal Table" w:semiHidden="1" w:unhideWhenUsed="1"/>
     <w:lsdException w:name="annotation subject" w:semiHidden="1" w:unhideWhenUsed="1"/>
     <w:lsdException w:name="No List" w:semiHidden="1" w:unhideWhenUsed="1"/>
     <w:lsdException w:name="Outline List 1" w:semiHidden="1" w:unhideWhenUsed="1"/>
@@ -597,10 +634,8 @@
     <w:lsdException w:name="Table Subtle 2" w:semiHidden="1" w:unhideWhenUsed="1"/>
     <w:lsdException w:name="Table Web 1" w:semiHidden="1" w:unhideWhenUsed="1"/>
     <w:lsdException w:name="Table Web 2" w:semiHidden="1" w:unhideWhenUsed="1"/>
-    <w:lsdException w:name="Table Web 3" w:semiHidden="1" w:unhideWhenUsed="1"/>
     <w:lsdException w:name="Balloon Text" w:semiHidden="1" w:unhideWhenUsed="1"/>
     <w:lsdException w:name="Table Grid" w:uiPriority="39"/>
-    <w:lsdException w:name="Table Theme" w:semiHidden="1" w:unhideWhenUsed="1"/>
     <w:lsdException w:name="Placeholder Text" w:semiHidden="1"/>
     <w:lsdException w:name="No Spacing" w:uiPriority="1" w:qFormat="1"/>
     <w:lsdException w:name="Light Shading" w:uiPriority="60"/>
@@ -820,6 +855,7 @@
     <w:lsdException w:name="Smart Hyperlink" w:semiHidden="1" w:unhideWhenUsed="1"/>
     <w:lsdException w:name="Hashtag" w:semiHidden="1" w:unhideWhenUsed="1"/>
     <w:lsdException w:name="Unresolved Mention" w:semiHidden="1" w:unhideWhenUsed="1"/>
+    <w:lsdException w:name="Smart Link" w:semiHidden="1" w:unhideWhenUsed="1"/>
   </w:latentStyles>
   <w:style w:type="paragraph" w:default="1" w:styleId="Normal">
     <w:name w:val="Normal"/>

</xml_diff>

<commit_message>
Working on stages for Dec
</commit_message>
<xml_diff>
--- a/Matches/Match Briefing.docx
+++ b/Matches/Match Briefing.docx
@@ -143,6 +143,12 @@
         </w:rPr>
         <w:t>Do not handle your weapon unless directed to do so by the range officer, unless you are at a safe area. No handling of ammunition in safe areas.</w:t>
       </w:r>
+      <w:r>
+        <w:rPr>
+          <w:sz w:val="36"/>
+        </w:rPr>
+        <w:t xml:space="preserve"> There are safe tables near every bay.</w:t>
+      </w:r>
     </w:p>
     <w:p>
       <w:pPr>
@@ -177,7 +183,27 @@
         <w:rPr>
           <w:sz w:val="36"/>
         </w:rPr>
-        <w:t>Please throw trash in the orange trash cans. Please do not throw trash in the brass buckets, squad buckets, or random barrels.</w:t>
+        <w:t xml:space="preserve">Please throw trash in the orange trash cans. Please do not throw trash in </w:t>
+      </w:r>
+      <w:proofErr w:type="gramStart"/>
+      <w:r>
+        <w:rPr>
+          <w:sz w:val="36"/>
+        </w:rPr>
+        <w:t>the brass</w:t>
+      </w:r>
+      <w:proofErr w:type="gramEnd"/>
+      <w:r>
+        <w:rPr>
+          <w:sz w:val="36"/>
+        </w:rPr>
+        <w:t xml:space="preserve"> buckets, squad buckets, </w:t>
+      </w:r>
+      <w:r>
+        <w:rPr>
+          <w:sz w:val="36"/>
+        </w:rPr>
+        <w:t>random barrels, or other places.</w:t>
       </w:r>
     </w:p>
     <w:p>
@@ -195,7 +221,47 @@
         <w:rPr>
           <w:sz w:val="36"/>
         </w:rPr>
-        <w:t xml:space="preserve">After the match is over, please help with teardown and put everything away. Tear off the targets and put them on the picnic tables or in the target bins. Leave the sticks in the target stands and bring them to the front of the bay on one side or the other. Walls go on the road side of the car ports. Wall stands, steel targets, and fault lines go on the trailer. We will drive the trailer into the bays to get the steel. Please put nails in the nail buckets. </w:t>
+        <w:t>After the match is over, please help with teardown and put everything away. Tear off the</w:t>
+      </w:r>
+      <w:r>
+        <w:rPr>
+          <w:sz w:val="36"/>
+        </w:rPr>
+        <w:t xml:space="preserve"> </w:t>
+      </w:r>
+      <w:proofErr w:type="gramStart"/>
+      <w:r>
+        <w:rPr>
+          <w:sz w:val="36"/>
+        </w:rPr>
+        <w:t>shot up</w:t>
+      </w:r>
+      <w:proofErr w:type="gramEnd"/>
+      <w:r>
+        <w:rPr>
+          <w:sz w:val="36"/>
+        </w:rPr>
+        <w:t xml:space="preserve"> targets and throw them away. Leave no-</w:t>
+      </w:r>
+      <w:proofErr w:type="gramStart"/>
+      <w:r>
+        <w:rPr>
+          <w:sz w:val="36"/>
+        </w:rPr>
+        <w:t>shoot’s</w:t>
+      </w:r>
+      <w:proofErr w:type="gramEnd"/>
+      <w:r>
+        <w:rPr>
+          <w:sz w:val="36"/>
+        </w:rPr>
+        <w:t xml:space="preserve"> on the picnic tables</w:t>
+      </w:r>
+      <w:r>
+        <w:rPr>
+          <w:sz w:val="36"/>
+        </w:rPr>
+        <w:t xml:space="preserve">. Leave the sticks in the target stands and bring them to the front of the bay on one side or the other. Walls go on the road side of the car ports. Wall stands, steel targets, and fault lines go on the trailer. We will drive the trailer into the bays to get the steel. Please put nails in the nail buckets. </w:t>
       </w:r>
       <w:r>
         <w:rPr>
@@ -588,6 +654,7 @@
     <w:lsdException w:name="HTML Sample" w:semiHidden="1" w:unhideWhenUsed="1"/>
     <w:lsdException w:name="HTML Typewriter" w:semiHidden="1" w:unhideWhenUsed="1"/>
     <w:lsdException w:name="HTML Variable" w:semiHidden="1" w:unhideWhenUsed="1"/>
+    <w:lsdException w:name="Normal Table" w:semiHidden="1" w:unhideWhenUsed="1"/>
     <w:lsdException w:name="annotation subject" w:semiHidden="1" w:unhideWhenUsed="1"/>
     <w:lsdException w:name="No List" w:semiHidden="1" w:unhideWhenUsed="1"/>
     <w:lsdException w:name="Outline List 1" w:semiHidden="1" w:unhideWhenUsed="1"/>
@@ -634,8 +701,10 @@
     <w:lsdException w:name="Table Subtle 2" w:semiHidden="1" w:unhideWhenUsed="1"/>
     <w:lsdException w:name="Table Web 1" w:semiHidden="1" w:unhideWhenUsed="1"/>
     <w:lsdException w:name="Table Web 2" w:semiHidden="1" w:unhideWhenUsed="1"/>
+    <w:lsdException w:name="Table Web 3" w:semiHidden="1" w:unhideWhenUsed="1"/>
     <w:lsdException w:name="Balloon Text" w:semiHidden="1" w:unhideWhenUsed="1"/>
     <w:lsdException w:name="Table Grid" w:uiPriority="39"/>
+    <w:lsdException w:name="Table Theme" w:semiHidden="1" w:unhideWhenUsed="1"/>
     <w:lsdException w:name="Placeholder Text" w:semiHidden="1"/>
     <w:lsdException w:name="No Spacing" w:uiPriority="1" w:qFormat="1"/>
     <w:lsdException w:name="Light Shading" w:uiPriority="60"/>

</xml_diff>